<commit_message>
Add Homework 5 and 6
</commit_message>
<xml_diff>
--- a/Homework/Homework5/CSC_204_HOMEWORK_05_SP_18.docx
+++ b/Homework/Homework5/CSC_204_HOMEWORK_05_SP_18.docx
@@ -1,6 +1,6 @@
 
 <file path=word/document.xml><?xml version="1.0" encoding="utf-8"?>
-<w:document xmlns:wpc="http://schemas.microsoft.com/office/word/2010/wordprocessingCanvas" xmlns:cx="http://schemas.microsoft.com/office/drawing/2014/chartex" xmlns:cx1="http://schemas.microsoft.com/office/drawing/2015/9/8/chartex" xmlns:mc="http://schemas.openxmlformats.org/markup-compatibility/2006" xmlns:o="urn:schemas-microsoft-com:office:office" xmlns:r="http://schemas.openxmlformats.org/officeDocument/2006/relationships" xmlns:m="http://schemas.openxmlformats.org/officeDocument/2006/math" xmlns:v="urn:schemas-microsoft-com:vml" xmlns:wp14="http://schemas.microsoft.com/office/word/2010/wordprocessingDrawing" xmlns:wp="http://schemas.openxmlformats.org/drawingml/2006/wordprocessingDrawing" xmlns:w10="urn:schemas-microsoft-com:office:word" xmlns:w="http://schemas.openxmlformats.org/wordprocessingml/2006/main" xmlns:w14="http://schemas.microsoft.com/office/word/2010/wordml" xmlns:w15="http://schemas.microsoft.com/office/word/2012/wordml" xmlns:w16se="http://schemas.microsoft.com/office/word/2015/wordml/symex" xmlns:wpg="http://schemas.microsoft.com/office/word/2010/wordprocessingGroup" xmlns:wpi="http://schemas.microsoft.com/office/word/2010/wordprocessingInk" xmlns:wne="http://schemas.microsoft.com/office/word/2006/wordml" xmlns:wps="http://schemas.microsoft.com/office/word/2010/wordprocessingShape" mc:Ignorable="w14 w15 w16se wp14">
+<w:document xmlns:wpc="http://schemas.microsoft.com/office/word/2010/wordprocessingCanvas" xmlns:cx="http://schemas.microsoft.com/office/drawing/2014/chartex" xmlns:cx1="http://schemas.microsoft.com/office/drawing/2015/9/8/chartex" xmlns:cx2="http://schemas.microsoft.com/office/drawing/2015/10/21/chartex" xmlns:cx3="http://schemas.microsoft.com/office/drawing/2016/5/9/chartex" xmlns:cx4="http://schemas.microsoft.com/office/drawing/2016/5/10/chartex" xmlns:cx5="http://schemas.microsoft.com/office/drawing/2016/5/11/chartex" xmlns:cx6="http://schemas.microsoft.com/office/drawing/2016/5/12/chartex" xmlns:cx7="http://schemas.microsoft.com/office/drawing/2016/5/13/chartex" xmlns:cx8="http://schemas.microsoft.com/office/drawing/2016/5/14/chartex" xmlns:mc="http://schemas.openxmlformats.org/markup-compatibility/2006" xmlns:aink="http://schemas.microsoft.com/office/drawing/2016/ink" xmlns:am3d="http://schemas.microsoft.com/office/drawing/2017/model3d" xmlns:o="urn:schemas-microsoft-com:office:office" xmlns:r="http://schemas.openxmlformats.org/officeDocument/2006/relationships" xmlns:m="http://schemas.openxmlformats.org/officeDocument/2006/math" xmlns:v="urn:schemas-microsoft-com:vml" xmlns:wp14="http://schemas.microsoft.com/office/word/2010/wordprocessingDrawing" xmlns:wp="http://schemas.openxmlformats.org/drawingml/2006/wordprocessingDrawing" xmlns:w10="urn:schemas-microsoft-com:office:word" xmlns:w="http://schemas.openxmlformats.org/wordprocessingml/2006/main" xmlns:w14="http://schemas.microsoft.com/office/word/2010/wordml" xmlns:w15="http://schemas.microsoft.com/office/word/2012/wordml" xmlns:w16cid="http://schemas.microsoft.com/office/word/2016/wordml/cid" xmlns:w16se="http://schemas.microsoft.com/office/word/2015/wordml/symex" xmlns:wpg="http://schemas.microsoft.com/office/word/2010/wordprocessingGroup" xmlns:wpi="http://schemas.microsoft.com/office/word/2010/wordprocessingInk" xmlns:wne="http://schemas.microsoft.com/office/word/2006/wordml" xmlns:wps="http://schemas.microsoft.com/office/word/2010/wordprocessingShape" mc:Ignorable="w14 w15 w16se w16cid wp14">
   <w:body>
     <w:tbl>
       <w:tblPr>
@@ -55,6 +55,13 @@
                 <w:i/>
               </w:rPr>
             </w:pPr>
+            <w:r>
+              <w:rPr>
+                <w:b/>
+                <w:i/>
+              </w:rPr>
+              <w:t>Luke Papademas</w:t>
+            </w:r>
           </w:p>
         </w:tc>
         <w:tc>
@@ -97,6 +104,14 @@
                 <w:b/>
               </w:rPr>
             </w:pPr>
+            <w:r>
+              <w:rPr>
+                <w:rFonts w:ascii="Tahoma" w:hAnsi="Tahoma"/>
+                <w:b/>
+                <w:sz w:val="22"/>
+              </w:rPr>
+              <w:t>6/30</w:t>
+            </w:r>
           </w:p>
         </w:tc>
       </w:tr>
@@ -1579,6 +1594,15 @@
                 <w:szCs w:val="18"/>
               </w:rPr>
             </w:pPr>
+            <w:r>
+              <w:rPr>
+                <w:b w:val="0"/>
+                <w:bCs/>
+                <w:sz w:val="18"/>
+                <w:szCs w:val="18"/>
+              </w:rPr>
+              <w:t>Endian refers to the computer architecture’s byte order. There are two types – little endian, which means the least significant byte is stored at the lowest memory address, and big endian, which means that the most significant byte is stored at the lowest memory address.</w:t>
+            </w:r>
           </w:p>
           <w:p>
             <w:pPr>
@@ -1713,6 +1737,15 @@
                 <w:szCs w:val="18"/>
               </w:rPr>
             </w:pPr>
+            <w:r>
+              <w:rPr>
+                <w:b w:val="0"/>
+                <w:bCs/>
+                <w:sz w:val="18"/>
+                <w:szCs w:val="18"/>
+              </w:rPr>
+              <w:t>Arithmetic notation that places the operator between the operands.</w:t>
+            </w:r>
           </w:p>
           <w:p>
             <w:pPr>
@@ -1902,6 +1935,24 @@
                 <w:szCs w:val="18"/>
               </w:rPr>
             </w:pPr>
+            <w:r>
+              <w:rPr>
+                <w:b w:val="0"/>
+                <w:bCs/>
+                <w:sz w:val="18"/>
+                <w:szCs w:val="18"/>
+              </w:rPr>
+              <w:t>Instruction level pipelining is the process of the CPU breaking down the fetch-decode-execute cycle into smaller steps and running these steps in parallel. Each step is called a pipeline stage, and stages are combined to form a pipe.</w:t>
+            </w:r>
+            <w:r>
+              <w:rPr>
+                <w:b w:val="0"/>
+                <w:bCs/>
+                <w:sz w:val="18"/>
+                <w:szCs w:val="18"/>
+              </w:rPr>
+              <w:t xml:space="preserve"> This allows the fetch-decode-execute cycle to balance the time taken by each pipeline stage.</w:t>
+            </w:r>
           </w:p>
           <w:p>
             <w:pPr>
@@ -2046,6 +2097,24 @@
                 <w:szCs w:val="18"/>
               </w:rPr>
             </w:pPr>
+            <w:r>
+              <w:rPr>
+                <w:b w:val="0"/>
+                <w:bCs/>
+                <w:sz w:val="18"/>
+                <w:szCs w:val="18"/>
+              </w:rPr>
+              <w:t xml:space="preserve">An instruction set is the set of </w:t>
+            </w:r>
+            <w:r>
+              <w:rPr>
+                <w:b w:val="0"/>
+                <w:bCs/>
+                <w:sz w:val="18"/>
+                <w:szCs w:val="18"/>
+              </w:rPr>
+              <w:t>commands that instruct the computer with what to do. The instruction set includes commands for things such as data movement, arithmetic, Boolean logic, bit manipulation, I/O, transfer of control, and other special purpose commands.</w:t>
+            </w:r>
           </w:p>
           <w:p>
             <w:pPr>
@@ -2170,6 +2239,24 @@
                 <w:szCs w:val="18"/>
               </w:rPr>
             </w:pPr>
+            <w:r>
+              <w:rPr>
+                <w:b w:val="0"/>
+                <w:bCs/>
+                <w:sz w:val="18"/>
+                <w:szCs w:val="18"/>
+              </w:rPr>
+              <w:t>Arithmetic n</w:t>
+            </w:r>
+            <w:r>
+              <w:rPr>
+                <w:b w:val="0"/>
+                <w:bCs/>
+                <w:sz w:val="18"/>
+                <w:szCs w:val="18"/>
+              </w:rPr>
+              <w:t>otation that places the operator after the operands.</w:t>
+            </w:r>
           </w:p>
           <w:p>
             <w:pPr>
@@ -2371,7 +2458,23 @@
           <w:sz w:val="20"/>
           <w:szCs w:val="20"/>
         </w:rPr>
-        <w:t>_____</w:t>
+        <w:t>___</w:t>
+      </w:r>
+      <w:r>
+        <w:rPr>
+          <w:rFonts w:ascii="Tahoma" w:hAnsi="Tahoma" w:cs="Tahoma"/>
+          <w:sz w:val="20"/>
+          <w:szCs w:val="20"/>
+        </w:rPr>
+        <w:t>T</w:t>
+      </w:r>
+      <w:r>
+        <w:rPr>
+          <w:rFonts w:ascii="Tahoma" w:hAnsi="Tahoma" w:cs="Tahoma"/>
+          <w:sz w:val="20"/>
+          <w:szCs w:val="20"/>
+        </w:rPr>
+        <w:t>__</w:t>
       </w:r>
       <w:r>
         <w:rPr>
@@ -2517,7 +2620,23 @@
           <w:sz w:val="20"/>
           <w:szCs w:val="20"/>
         </w:rPr>
-        <w:t>_____</w:t>
+        <w:t>__</w:t>
+      </w:r>
+      <w:r>
+        <w:rPr>
+          <w:rFonts w:ascii="Tahoma" w:hAnsi="Tahoma" w:cs="Tahoma"/>
+          <w:sz w:val="20"/>
+          <w:szCs w:val="20"/>
+        </w:rPr>
+        <w:t>F</w:t>
+      </w:r>
+      <w:r>
+        <w:rPr>
+          <w:rFonts w:ascii="Tahoma" w:hAnsi="Tahoma" w:cs="Tahoma"/>
+          <w:sz w:val="20"/>
+          <w:szCs w:val="20"/>
+        </w:rPr>
+        <w:t>___</w:t>
       </w:r>
       <w:r>
         <w:rPr>
@@ -2686,7 +2805,23 @@
           <w:sz w:val="20"/>
           <w:szCs w:val="20"/>
         </w:rPr>
-        <w:t>_____</w:t>
+        <w:t>__</w:t>
+      </w:r>
+      <w:r>
+        <w:rPr>
+          <w:rFonts w:ascii="Tahoma" w:hAnsi="Tahoma" w:cs="Tahoma"/>
+          <w:sz w:val="20"/>
+          <w:szCs w:val="20"/>
+        </w:rPr>
+        <w:t>T</w:t>
+      </w:r>
+      <w:r>
+        <w:rPr>
+          <w:rFonts w:ascii="Tahoma" w:hAnsi="Tahoma" w:cs="Tahoma"/>
+          <w:sz w:val="20"/>
+          <w:szCs w:val="20"/>
+        </w:rPr>
+        <w:t>___</w:t>
       </w:r>
       <w:r>
         <w:rPr>
@@ -2809,7 +2944,24 @@
           <w:sz w:val="20"/>
           <w:szCs w:val="20"/>
         </w:rPr>
-        <w:t>_____</w:t>
+        <w:lastRenderedPageBreak/>
+        <w:t>__</w:t>
+      </w:r>
+      <w:r>
+        <w:rPr>
+          <w:rFonts w:ascii="Tahoma" w:hAnsi="Tahoma" w:cs="Tahoma"/>
+          <w:sz w:val="20"/>
+          <w:szCs w:val="20"/>
+        </w:rPr>
+        <w:t>T</w:t>
+      </w:r>
+      <w:r>
+        <w:rPr>
+          <w:rFonts w:ascii="Tahoma" w:hAnsi="Tahoma" w:cs="Tahoma"/>
+          <w:sz w:val="20"/>
+          <w:szCs w:val="20"/>
+        </w:rPr>
+        <w:t>___</w:t>
       </w:r>
       <w:r>
         <w:rPr>
@@ -2960,7 +3112,23 @@
           <w:sz w:val="20"/>
           <w:szCs w:val="20"/>
         </w:rPr>
-        <w:t>_____</w:t>
+        <w:t>__</w:t>
+      </w:r>
+      <w:r>
+        <w:rPr>
+          <w:rFonts w:ascii="Tahoma" w:hAnsi="Tahoma" w:cs="Tahoma"/>
+          <w:sz w:val="20"/>
+          <w:szCs w:val="20"/>
+        </w:rPr>
+        <w:t>T</w:t>
+      </w:r>
+      <w:r>
+        <w:rPr>
+          <w:rFonts w:ascii="Tahoma" w:hAnsi="Tahoma" w:cs="Tahoma"/>
+          <w:sz w:val="20"/>
+          <w:szCs w:val="20"/>
+        </w:rPr>
+        <w:t>___</w:t>
       </w:r>
       <w:r>
         <w:rPr>
@@ -3087,7 +3255,6 @@
           <w:sz w:val="20"/>
           <w:szCs w:val="20"/>
         </w:rPr>
-        <w:lastRenderedPageBreak/>
         <w:t xml:space="preserve"> </w:t>
       </w:r>
     </w:p>
@@ -3106,7 +3273,23 @@
           <w:sz w:val="20"/>
           <w:szCs w:val="20"/>
         </w:rPr>
-        <w:t>_____</w:t>
+        <w:t>__</w:t>
+      </w:r>
+      <w:r>
+        <w:rPr>
+          <w:rFonts w:ascii="Tahoma" w:hAnsi="Tahoma" w:cs="Tahoma"/>
+          <w:sz w:val="20"/>
+          <w:szCs w:val="20"/>
+        </w:rPr>
+        <w:t>F</w:t>
+      </w:r>
+      <w:r>
+        <w:rPr>
+          <w:rFonts w:ascii="Tahoma" w:hAnsi="Tahoma" w:cs="Tahoma"/>
+          <w:sz w:val="20"/>
+          <w:szCs w:val="20"/>
+        </w:rPr>
+        <w:t>___</w:t>
       </w:r>
       <w:r>
         <w:rPr>
@@ -3229,7 +3412,23 @@
           <w:sz w:val="20"/>
           <w:szCs w:val="20"/>
         </w:rPr>
-        <w:t>_____</w:t>
+        <w:t>__</w:t>
+      </w:r>
+      <w:r>
+        <w:rPr>
+          <w:rFonts w:ascii="Tahoma" w:hAnsi="Tahoma" w:cs="Tahoma"/>
+          <w:sz w:val="20"/>
+          <w:szCs w:val="20"/>
+        </w:rPr>
+        <w:t>T</w:t>
+      </w:r>
+      <w:r>
+        <w:rPr>
+          <w:rFonts w:ascii="Tahoma" w:hAnsi="Tahoma" w:cs="Tahoma"/>
+          <w:sz w:val="20"/>
+          <w:szCs w:val="20"/>
+        </w:rPr>
+        <w:t>___</w:t>
       </w:r>
       <w:r>
         <w:rPr>
@@ -3374,7 +3573,23 @@
           <w:sz w:val="20"/>
           <w:szCs w:val="20"/>
         </w:rPr>
-        <w:t>_____</w:t>
+        <w:t>__</w:t>
+      </w:r>
+      <w:r>
+        <w:rPr>
+          <w:rFonts w:ascii="Tahoma" w:hAnsi="Tahoma" w:cs="Tahoma"/>
+          <w:sz w:val="20"/>
+          <w:szCs w:val="20"/>
+        </w:rPr>
+        <w:t>F</w:t>
+      </w:r>
+      <w:r>
+        <w:rPr>
+          <w:rFonts w:ascii="Tahoma" w:hAnsi="Tahoma" w:cs="Tahoma"/>
+          <w:sz w:val="20"/>
+          <w:szCs w:val="20"/>
+        </w:rPr>
+        <w:t>___</w:t>
       </w:r>
       <w:r>
         <w:rPr>
@@ -3487,7 +3702,23 @@
           <w:sz w:val="20"/>
           <w:szCs w:val="20"/>
         </w:rPr>
-        <w:t>_____</w:t>
+        <w:t>__</w:t>
+      </w:r>
+      <w:r>
+        <w:rPr>
+          <w:rFonts w:ascii="Tahoma" w:hAnsi="Tahoma" w:cs="Tahoma"/>
+          <w:sz w:val="20"/>
+          <w:szCs w:val="20"/>
+        </w:rPr>
+        <w:t>F</w:t>
+      </w:r>
+      <w:r>
+        <w:rPr>
+          <w:rFonts w:ascii="Tahoma" w:hAnsi="Tahoma" w:cs="Tahoma"/>
+          <w:sz w:val="20"/>
+          <w:szCs w:val="20"/>
+        </w:rPr>
+        <w:t>___</w:t>
       </w:r>
       <w:r>
         <w:rPr>
@@ -3666,7 +3897,23 @@
           <w:sz w:val="20"/>
           <w:szCs w:val="20"/>
         </w:rPr>
-        <w:t>_____</w:t>
+        <w:t>__</w:t>
+      </w:r>
+      <w:r>
+        <w:rPr>
+          <w:rFonts w:ascii="Tahoma" w:hAnsi="Tahoma" w:cs="Tahoma"/>
+          <w:sz w:val="20"/>
+          <w:szCs w:val="20"/>
+        </w:rPr>
+        <w:t>T</w:t>
+      </w:r>
+      <w:r>
+        <w:rPr>
+          <w:rFonts w:ascii="Tahoma" w:hAnsi="Tahoma" w:cs="Tahoma"/>
+          <w:sz w:val="20"/>
+          <w:szCs w:val="20"/>
+        </w:rPr>
+        <w:t>___</w:t>
       </w:r>
       <w:r>
         <w:rPr>
@@ -4123,6 +4370,22 @@
         <w:tab/>
         <w:t>8 6 2 - /</w:t>
       </w:r>
+      <w:r>
+        <w:rPr>
+          <w:rFonts w:ascii="Tahoma" w:hAnsi="Tahoma" w:cs="Tahoma"/>
+          <w:sz w:val="20"/>
+          <w:szCs w:val="20"/>
+        </w:rPr>
+        <w:t xml:space="preserve"> = </w:t>
+      </w:r>
+      <w:r>
+        <w:rPr>
+          <w:rFonts w:ascii="Tahoma" w:hAnsi="Tahoma" w:cs="Tahoma"/>
+          <w:sz w:val="20"/>
+          <w:szCs w:val="20"/>
+        </w:rPr>
+        <w:t>8 6 - 2 8 6 2 / / -</w:t>
+      </w:r>
     </w:p>
     <w:p>
       <w:pPr>
@@ -4374,6 +4637,14 @@
         </w:rPr>
         <w:t xml:space="preserve"> / 10  </w:t>
       </w:r>
+      <w:r>
+        <w:rPr>
+          <w:rFonts w:ascii="Tahoma" w:hAnsi="Tahoma" w:cs="Tahoma"/>
+          <w:sz w:val="20"/>
+          <w:szCs w:val="20"/>
+        </w:rPr>
+        <w:t>= 23 + 8 x 10 /</w:t>
+      </w:r>
     </w:p>
     <w:p>
       <w:pPr>
@@ -4663,7 +4934,7 @@
           <w:sz w:val="20"/>
           <w:szCs w:val="20"/>
         </w:rPr>
-        <w:t xml:space="preserve">  −  6</w:t>
+        <w:t xml:space="preserve">  −  = 5 4 3 + * 2 * -</w:t>
       </w:r>
     </w:p>
     <w:p>
@@ -4963,6 +5234,22 @@
           <w:szCs w:val="20"/>
         </w:rPr>
         <w:t xml:space="preserve"> U  </w:t>
+      </w:r>
+      <w:r>
+        <w:rPr>
+          <w:rFonts w:ascii="Tahoma" w:hAnsi="Tahoma" w:cs="Tahoma"/>
+          <w:sz w:val="20"/>
+          <w:szCs w:val="20"/>
+        </w:rPr>
+        <w:t>= X Y x W Z x + V U x</w:t>
+      </w:r>
+      <w:r>
+        <w:rPr>
+          <w:rFonts w:ascii="Tahoma" w:hAnsi="Tahoma" w:cs="Tahoma"/>
+          <w:sz w:val="20"/>
+          <w:szCs w:val="20"/>
+        </w:rPr>
+        <w:t xml:space="preserve"> +</w:t>
       </w:r>
     </w:p>
     <w:p>
@@ -5118,6 +5405,22 @@
           <w:szCs w:val="20"/>
         </w:rPr>
         <w:t xml:space="preserve">  </w:t>
+      </w:r>
+      <w:r>
+        <w:rPr>
+          <w:rFonts w:ascii="Tahoma" w:hAnsi="Tahoma" w:cs="Tahoma"/>
+          <w:sz w:val="20"/>
+          <w:szCs w:val="20"/>
+        </w:rPr>
+        <w:t xml:space="preserve">= </w:t>
+      </w:r>
+      <w:r>
+        <w:rPr>
+          <w:rFonts w:ascii="Tahoma" w:hAnsi="Tahoma" w:cs="Tahoma"/>
+          <w:sz w:val="20"/>
+          <w:szCs w:val="20"/>
+        </w:rPr>
+        <w:t>W X Y Z − * +</w:t>
       </w:r>
     </w:p>
     <w:p>
@@ -5332,7 +5635,27 @@
             <w:sz w:val="20"/>
             <w:szCs w:val="20"/>
           </w:rPr>
-          <w:t>http://scanftree.com/Data_Structure/prefix-postfix-infix-online-converter</w:t>
+          <w:t>http://scanftree.com/Data_Structure/</w:t>
+        </w:r>
+        <w:r>
+          <w:rPr>
+            <w:rStyle w:val="Hyperlink"/>
+            <w:rFonts w:ascii="Tahoma" w:hAnsi="Tahoma" w:cs="Tahoma"/>
+            <w:b/>
+            <w:sz w:val="20"/>
+            <w:szCs w:val="20"/>
+          </w:rPr>
+          <w:t>p</w:t>
+        </w:r>
+        <w:r>
+          <w:rPr>
+            <w:rStyle w:val="Hyperlink"/>
+            <w:rFonts w:ascii="Tahoma" w:hAnsi="Tahoma" w:cs="Tahoma"/>
+            <w:b/>
+            <w:sz w:val="20"/>
+            <w:szCs w:val="20"/>
+          </w:rPr>
+          <w:t>refix-postfix-infix-online-converter</w:t>
         </w:r>
       </w:hyperlink>
     </w:p>
@@ -5529,6 +5852,7 @@
           <w:sz w:val="20"/>
           <w:szCs w:val="20"/>
         </w:rPr>
+        <w:lastRenderedPageBreak/>
         <w:tab/>
       </w:r>
       <w:r>
@@ -5630,9 +5954,7 @@
                 <w:szCs w:val="20"/>
               </w:rPr>
             </w:pPr>
-          </w:p>
-          <w:p>
-            <w:pPr>
+            <w:r>
               <w:rPr>
                 <w:rFonts w:ascii="Tahoma" w:hAnsi="Tahoma" w:cs="Tahoma"/>
                 <w:b/>
@@ -5640,10 +5962,9 @@
                 <w:sz w:val="20"/>
                 <w:szCs w:val="20"/>
               </w:rPr>
-            </w:pPr>
-          </w:p>
-          <w:p>
-            <w:pPr>
+              <w:t xml:space="preserve">This is </w:t>
+            </w:r>
+            <w:r>
               <w:rPr>
                 <w:rFonts w:ascii="Tahoma" w:hAnsi="Tahoma" w:cs="Tahoma"/>
                 <w:b/>
@@ -5651,6 +5972,39 @@
                 <w:sz w:val="20"/>
                 <w:szCs w:val="20"/>
               </w:rPr>
+              <w:t>a valid e</w:t>
+            </w:r>
+            <w:r>
+              <w:rPr>
+                <w:rFonts w:ascii="Tahoma" w:hAnsi="Tahoma" w:cs="Tahoma"/>
+                <w:b/>
+                <w:bCs/>
+                <w:sz w:val="20"/>
+                <w:szCs w:val="20"/>
+              </w:rPr>
+              <w:t>xpression. The stack pushes the 12, 8, 3, and 1 onto the stack. Then, it sees an addition symbol and pops the top two values off of the stack (1 and 3), performs addition, and pushes 4 back onto the stack. Then, it sees a subtraction symbol and pops 4 and 8 off the stack, and performs 8 – 4, and pushes 4 back onto the stack. Then is sees a division symbol and does 12 / 4 and pushes 3 back onto the stack.</w:t>
+            </w:r>
+          </w:p>
+          <w:p>
+            <w:pPr>
+              <w:rPr>
+                <w:rFonts w:ascii="Tahoma" w:hAnsi="Tahoma" w:cs="Tahoma"/>
+                <w:b/>
+                <w:bCs/>
+                <w:sz w:val="20"/>
+                <w:szCs w:val="20"/>
+              </w:rPr>
+            </w:pPr>
+          </w:p>
+          <w:p>
+            <w:pPr>
+              <w:rPr>
+                <w:rFonts w:ascii="Tahoma" w:hAnsi="Tahoma" w:cs="Tahoma"/>
+                <w:b/>
+                <w:bCs/>
+                <w:sz w:val="20"/>
+                <w:szCs w:val="20"/>
+              </w:rPr>
             </w:pPr>
           </w:p>
         </w:tc>
@@ -5667,8 +6021,6 @@
           <w:szCs w:val="20"/>
         </w:rPr>
       </w:pPr>
-      <w:bookmarkStart w:id="0" w:name="_GoBack"/>
-      <w:bookmarkEnd w:id="0"/>
     </w:p>
     <w:p>
       <w:pPr>
@@ -6813,6 +7165,26 @@
                 <w:szCs w:val="20"/>
               </w:rPr>
             </w:pPr>
+            <w:r>
+              <w:rPr>
+                <w:rFonts w:ascii="Tahoma" w:hAnsi="Tahoma" w:cs="Tahoma"/>
+                <w:b/>
+                <w:bCs/>
+                <w:sz w:val="20"/>
+                <w:szCs w:val="20"/>
+              </w:rPr>
+              <w:t>X = ((A – B) + C (D x E  - F))</w:t>
+            </w:r>
+            <w:r>
+              <w:rPr>
+                <w:rFonts w:ascii="Tahoma" w:hAnsi="Tahoma" w:cs="Tahoma"/>
+                <w:b/>
+                <w:bCs/>
+                <w:sz w:val="20"/>
+                <w:szCs w:val="20"/>
+              </w:rPr>
+              <w:t xml:space="preserve"> / (G + (H x K))</w:t>
+            </w:r>
           </w:p>
           <w:p>
             <w:pPr>
@@ -6969,6 +7341,49 @@
                 <w:szCs w:val="20"/>
               </w:rPr>
             </w:pPr>
+            <w:r>
+              <w:rPr>
+                <w:rFonts w:ascii="Tahoma" w:hAnsi="Tahoma" w:cs="Tahoma"/>
+                <w:b/>
+                <w:bCs/>
+                <w:sz w:val="20"/>
+                <w:szCs w:val="20"/>
+              </w:rPr>
+              <w:t xml:space="preserve">Direct addressing </w:t>
+            </w:r>
+            <w:r>
+              <w:rPr>
+                <w:rFonts w:ascii="Tahoma" w:hAnsi="Tahoma" w:cs="Tahoma"/>
+                <w:b/>
+                <w:bCs/>
+                <w:sz w:val="20"/>
+                <w:szCs w:val="20"/>
+              </w:rPr>
+              <w:t xml:space="preserve">is when the value to be referenced is obtained by specifying its memory address directly in the instruction. For example, if the instruction is Load 008, the value found at memory address 008 is loaded. Indirect addressing is when the bits in the address field specify a memory address to be used as a pointer. The effective address of the value is found by going to the memory address provided in the instruction. For example, if </w:t>
+            </w:r>
+            <w:r>
+              <w:rPr>
+                <w:rFonts w:ascii="Tahoma" w:hAnsi="Tahoma" w:cs="Tahoma"/>
+                <w:b/>
+                <w:bCs/>
+                <w:sz w:val="20"/>
+                <w:szCs w:val="20"/>
+              </w:rPr>
+              <w:lastRenderedPageBreak/>
+              <w:t>the instruction is Load 008, and the value 0x2A0 is found in location 008, then the value we are looking for is at address 0x2A0.</w:t>
+            </w:r>
+            <w:bookmarkStart w:id="0" w:name="_GoBack"/>
+            <w:bookmarkEnd w:id="0"/>
+            <w:r>
+              <w:rPr>
+                <w:rFonts w:ascii="Tahoma" w:hAnsi="Tahoma" w:cs="Tahoma"/>
+                <w:b/>
+                <w:bCs/>
+                <w:sz w:val="20"/>
+                <w:szCs w:val="20"/>
+              </w:rPr>
+              <w:t xml:space="preserve"> </w:t>
+            </w:r>
           </w:p>
           <w:p>
             <w:pPr>
@@ -7042,7 +7457,7 @@
 </file>
 
 <file path=word/endnotes.xml><?xml version="1.0" encoding="utf-8"?>
-<w:endnotes xmlns:wpc="http://schemas.microsoft.com/office/word/2010/wordprocessingCanvas" xmlns:cx="http://schemas.microsoft.com/office/drawing/2014/chartex" xmlns:cx1="http://schemas.microsoft.com/office/drawing/2015/9/8/chartex" xmlns:mc="http://schemas.openxmlformats.org/markup-compatibility/2006" xmlns:o="urn:schemas-microsoft-com:office:office" xmlns:r="http://schemas.openxmlformats.org/officeDocument/2006/relationships" xmlns:m="http://schemas.openxmlformats.org/officeDocument/2006/math" xmlns:v="urn:schemas-microsoft-com:vml" xmlns:wp14="http://schemas.microsoft.com/office/word/2010/wordprocessingDrawing" xmlns:wp="http://schemas.openxmlformats.org/drawingml/2006/wordprocessingDrawing" xmlns:w10="urn:schemas-microsoft-com:office:word" xmlns:w="http://schemas.openxmlformats.org/wordprocessingml/2006/main" xmlns:w14="http://schemas.microsoft.com/office/word/2010/wordml" xmlns:w15="http://schemas.microsoft.com/office/word/2012/wordml" xmlns:w16se="http://schemas.microsoft.com/office/word/2015/wordml/symex" xmlns:wpg="http://schemas.microsoft.com/office/word/2010/wordprocessingGroup" xmlns:wpi="http://schemas.microsoft.com/office/word/2010/wordprocessingInk" xmlns:wne="http://schemas.microsoft.com/office/word/2006/wordml" xmlns:wps="http://schemas.microsoft.com/office/word/2010/wordprocessingShape" mc:Ignorable="w14 w15 w16se wp14">
+<w:endnotes xmlns:wpc="http://schemas.microsoft.com/office/word/2010/wordprocessingCanvas" xmlns:cx="http://schemas.microsoft.com/office/drawing/2014/chartex" xmlns:cx1="http://schemas.microsoft.com/office/drawing/2015/9/8/chartex" xmlns:cx2="http://schemas.microsoft.com/office/drawing/2015/10/21/chartex" xmlns:cx3="http://schemas.microsoft.com/office/drawing/2016/5/9/chartex" xmlns:cx4="http://schemas.microsoft.com/office/drawing/2016/5/10/chartex" xmlns:cx5="http://schemas.microsoft.com/office/drawing/2016/5/11/chartex" xmlns:cx6="http://schemas.microsoft.com/office/drawing/2016/5/12/chartex" xmlns:cx7="http://schemas.microsoft.com/office/drawing/2016/5/13/chartex" xmlns:cx8="http://schemas.microsoft.com/office/drawing/2016/5/14/chartex" xmlns:mc="http://schemas.openxmlformats.org/markup-compatibility/2006" xmlns:aink="http://schemas.microsoft.com/office/drawing/2016/ink" xmlns:am3d="http://schemas.microsoft.com/office/drawing/2017/model3d" xmlns:o="urn:schemas-microsoft-com:office:office" xmlns:r="http://schemas.openxmlformats.org/officeDocument/2006/relationships" xmlns:m="http://schemas.openxmlformats.org/officeDocument/2006/math" xmlns:v="urn:schemas-microsoft-com:vml" xmlns:wp14="http://schemas.microsoft.com/office/word/2010/wordprocessingDrawing" xmlns:wp="http://schemas.openxmlformats.org/drawingml/2006/wordprocessingDrawing" xmlns:w10="urn:schemas-microsoft-com:office:word" xmlns:w="http://schemas.openxmlformats.org/wordprocessingml/2006/main" xmlns:w14="http://schemas.microsoft.com/office/word/2010/wordml" xmlns:w15="http://schemas.microsoft.com/office/word/2012/wordml" xmlns:w16cid="http://schemas.microsoft.com/office/word/2016/wordml/cid" xmlns:w16se="http://schemas.microsoft.com/office/word/2015/wordml/symex" xmlns:wpg="http://schemas.microsoft.com/office/word/2010/wordprocessingGroup" xmlns:wpi="http://schemas.microsoft.com/office/word/2010/wordprocessingInk" xmlns:wne="http://schemas.microsoft.com/office/word/2006/wordml" xmlns:wps="http://schemas.microsoft.com/office/word/2010/wordprocessingShape" mc:Ignorable="w14 w15 w16se w16cid wp14">
   <w:endnote w:type="separator" w:id="-1">
     <w:p>
       <w:r>
@@ -7061,7 +7476,7 @@
 </file>
 
 <file path=word/footer1.xml><?xml version="1.0" encoding="utf-8"?>
-<w:ftr xmlns:wpc="http://schemas.microsoft.com/office/word/2010/wordprocessingCanvas" xmlns:cx="http://schemas.microsoft.com/office/drawing/2014/chartex" xmlns:cx1="http://schemas.microsoft.com/office/drawing/2015/9/8/chartex" xmlns:mc="http://schemas.openxmlformats.org/markup-compatibility/2006" xmlns:o="urn:schemas-microsoft-com:office:office" xmlns:r="http://schemas.openxmlformats.org/officeDocument/2006/relationships" xmlns:m="http://schemas.openxmlformats.org/officeDocument/2006/math" xmlns:v="urn:schemas-microsoft-com:vml" xmlns:wp14="http://schemas.microsoft.com/office/word/2010/wordprocessingDrawing" xmlns:wp="http://schemas.openxmlformats.org/drawingml/2006/wordprocessingDrawing" xmlns:w10="urn:schemas-microsoft-com:office:word" xmlns:w="http://schemas.openxmlformats.org/wordprocessingml/2006/main" xmlns:w14="http://schemas.microsoft.com/office/word/2010/wordml" xmlns:w15="http://schemas.microsoft.com/office/word/2012/wordml" xmlns:w16se="http://schemas.microsoft.com/office/word/2015/wordml/symex" xmlns:wpg="http://schemas.microsoft.com/office/word/2010/wordprocessingGroup" xmlns:wpi="http://schemas.microsoft.com/office/word/2010/wordprocessingInk" xmlns:wne="http://schemas.microsoft.com/office/word/2006/wordml" xmlns:wps="http://schemas.microsoft.com/office/word/2010/wordprocessingShape" mc:Ignorable="w14 w15 w16se wp14">
+<w:ftr xmlns:wpc="http://schemas.microsoft.com/office/word/2010/wordprocessingCanvas" xmlns:cx="http://schemas.microsoft.com/office/drawing/2014/chartex" xmlns:cx1="http://schemas.microsoft.com/office/drawing/2015/9/8/chartex" xmlns:cx2="http://schemas.microsoft.com/office/drawing/2015/10/21/chartex" xmlns:cx3="http://schemas.microsoft.com/office/drawing/2016/5/9/chartex" xmlns:cx4="http://schemas.microsoft.com/office/drawing/2016/5/10/chartex" xmlns:cx5="http://schemas.microsoft.com/office/drawing/2016/5/11/chartex" xmlns:cx6="http://schemas.microsoft.com/office/drawing/2016/5/12/chartex" xmlns:cx7="http://schemas.microsoft.com/office/drawing/2016/5/13/chartex" xmlns:cx8="http://schemas.microsoft.com/office/drawing/2016/5/14/chartex" xmlns:mc="http://schemas.openxmlformats.org/markup-compatibility/2006" xmlns:aink="http://schemas.microsoft.com/office/drawing/2016/ink" xmlns:am3d="http://schemas.microsoft.com/office/drawing/2017/model3d" xmlns:o="urn:schemas-microsoft-com:office:office" xmlns:r="http://schemas.openxmlformats.org/officeDocument/2006/relationships" xmlns:m="http://schemas.openxmlformats.org/officeDocument/2006/math" xmlns:v="urn:schemas-microsoft-com:vml" xmlns:wp14="http://schemas.microsoft.com/office/word/2010/wordprocessingDrawing" xmlns:wp="http://schemas.openxmlformats.org/drawingml/2006/wordprocessingDrawing" xmlns:w10="urn:schemas-microsoft-com:office:word" xmlns:w="http://schemas.openxmlformats.org/wordprocessingml/2006/main" xmlns:w14="http://schemas.microsoft.com/office/word/2010/wordml" xmlns:w15="http://schemas.microsoft.com/office/word/2012/wordml" xmlns:w16cid="http://schemas.microsoft.com/office/word/2016/wordml/cid" xmlns:w16se="http://schemas.microsoft.com/office/word/2015/wordml/symex" xmlns:wpg="http://schemas.microsoft.com/office/word/2010/wordprocessingGroup" xmlns:wpi="http://schemas.microsoft.com/office/word/2010/wordprocessingInk" xmlns:wne="http://schemas.microsoft.com/office/word/2006/wordml" xmlns:wps="http://schemas.microsoft.com/office/word/2010/wordprocessingShape" mc:Ignorable="w14 w15 w16se w16cid wp14">
   <w:p>
     <w:pPr>
       <w:pStyle w:val="Footer"/>
@@ -7105,7 +7520,7 @@
         <w:rFonts w:ascii="Tahoma" w:hAnsi="Tahoma" w:cs="Tahoma"/>
         <w:noProof/>
       </w:rPr>
-      <w:t>3</w:t>
+      <w:t>4</w:t>
     </w:r>
     <w:r>
       <w:rPr>
@@ -7148,7 +7563,7 @@
         <w:rFonts w:ascii="Tahoma" w:hAnsi="Tahoma" w:cs="Tahoma"/>
         <w:noProof/>
       </w:rPr>
-      <w:t>3</w:t>
+      <w:t>4</w:t>
     </w:r>
     <w:r>
       <w:rPr>
@@ -7227,7 +7642,7 @@
 </file>
 
 <file path=word/footnotes.xml><?xml version="1.0" encoding="utf-8"?>
-<w:footnotes xmlns:wpc="http://schemas.microsoft.com/office/word/2010/wordprocessingCanvas" xmlns:cx="http://schemas.microsoft.com/office/drawing/2014/chartex" xmlns:cx1="http://schemas.microsoft.com/office/drawing/2015/9/8/chartex" xmlns:mc="http://schemas.openxmlformats.org/markup-compatibility/2006" xmlns:o="urn:schemas-microsoft-com:office:office" xmlns:r="http://schemas.openxmlformats.org/officeDocument/2006/relationships" xmlns:m="http://schemas.openxmlformats.org/officeDocument/2006/math" xmlns:v="urn:schemas-microsoft-com:vml" xmlns:wp14="http://schemas.microsoft.com/office/word/2010/wordprocessingDrawing" xmlns:wp="http://schemas.openxmlformats.org/drawingml/2006/wordprocessingDrawing" xmlns:w10="urn:schemas-microsoft-com:office:word" xmlns:w="http://schemas.openxmlformats.org/wordprocessingml/2006/main" xmlns:w14="http://schemas.microsoft.com/office/word/2010/wordml" xmlns:w15="http://schemas.microsoft.com/office/word/2012/wordml" xmlns:w16se="http://schemas.microsoft.com/office/word/2015/wordml/symex" xmlns:wpg="http://schemas.microsoft.com/office/word/2010/wordprocessingGroup" xmlns:wpi="http://schemas.microsoft.com/office/word/2010/wordprocessingInk" xmlns:wne="http://schemas.microsoft.com/office/word/2006/wordml" xmlns:wps="http://schemas.microsoft.com/office/word/2010/wordprocessingShape" mc:Ignorable="w14 w15 w16se wp14">
+<w:footnotes xmlns:wpc="http://schemas.microsoft.com/office/word/2010/wordprocessingCanvas" xmlns:cx="http://schemas.microsoft.com/office/drawing/2014/chartex" xmlns:cx1="http://schemas.microsoft.com/office/drawing/2015/9/8/chartex" xmlns:cx2="http://schemas.microsoft.com/office/drawing/2015/10/21/chartex" xmlns:cx3="http://schemas.microsoft.com/office/drawing/2016/5/9/chartex" xmlns:cx4="http://schemas.microsoft.com/office/drawing/2016/5/10/chartex" xmlns:cx5="http://schemas.microsoft.com/office/drawing/2016/5/11/chartex" xmlns:cx6="http://schemas.microsoft.com/office/drawing/2016/5/12/chartex" xmlns:cx7="http://schemas.microsoft.com/office/drawing/2016/5/13/chartex" xmlns:cx8="http://schemas.microsoft.com/office/drawing/2016/5/14/chartex" xmlns:mc="http://schemas.openxmlformats.org/markup-compatibility/2006" xmlns:aink="http://schemas.microsoft.com/office/drawing/2016/ink" xmlns:am3d="http://schemas.microsoft.com/office/drawing/2017/model3d" xmlns:o="urn:schemas-microsoft-com:office:office" xmlns:r="http://schemas.openxmlformats.org/officeDocument/2006/relationships" xmlns:m="http://schemas.openxmlformats.org/officeDocument/2006/math" xmlns:v="urn:schemas-microsoft-com:vml" xmlns:wp14="http://schemas.microsoft.com/office/word/2010/wordprocessingDrawing" xmlns:wp="http://schemas.openxmlformats.org/drawingml/2006/wordprocessingDrawing" xmlns:w10="urn:schemas-microsoft-com:office:word" xmlns:w="http://schemas.openxmlformats.org/wordprocessingml/2006/main" xmlns:w14="http://schemas.microsoft.com/office/word/2010/wordml" xmlns:w15="http://schemas.microsoft.com/office/word/2012/wordml" xmlns:w16cid="http://schemas.microsoft.com/office/word/2016/wordml/cid" xmlns:w16se="http://schemas.microsoft.com/office/word/2015/wordml/symex" xmlns:wpg="http://schemas.microsoft.com/office/word/2010/wordprocessingGroup" xmlns:wpi="http://schemas.microsoft.com/office/word/2010/wordprocessingInk" xmlns:wne="http://schemas.microsoft.com/office/word/2006/wordml" xmlns:wps="http://schemas.microsoft.com/office/word/2010/wordprocessingShape" mc:Ignorable="w14 w15 w16se w16cid wp14">
   <w:footnote w:type="separator" w:id="-1">
     <w:p>
       <w:r>
@@ -7246,7 +7661,7 @@
 </file>
 
 <file path=word/header1.xml><?xml version="1.0" encoding="utf-8"?>
-<w:hdr xmlns:wpc="http://schemas.microsoft.com/office/word/2010/wordprocessingCanvas" xmlns:cx="http://schemas.microsoft.com/office/drawing/2014/chartex" xmlns:cx1="http://schemas.microsoft.com/office/drawing/2015/9/8/chartex" xmlns:mc="http://schemas.openxmlformats.org/markup-compatibility/2006" xmlns:o="urn:schemas-microsoft-com:office:office" xmlns:r="http://schemas.openxmlformats.org/officeDocument/2006/relationships" xmlns:m="http://schemas.openxmlformats.org/officeDocument/2006/math" xmlns:v="urn:schemas-microsoft-com:vml" xmlns:wp14="http://schemas.microsoft.com/office/word/2010/wordprocessingDrawing" xmlns:wp="http://schemas.openxmlformats.org/drawingml/2006/wordprocessingDrawing" xmlns:w10="urn:schemas-microsoft-com:office:word" xmlns:w="http://schemas.openxmlformats.org/wordprocessingml/2006/main" xmlns:w14="http://schemas.microsoft.com/office/word/2010/wordml" xmlns:w15="http://schemas.microsoft.com/office/word/2012/wordml" xmlns:w16se="http://schemas.microsoft.com/office/word/2015/wordml/symex" xmlns:wpg="http://schemas.microsoft.com/office/word/2010/wordprocessingGroup" xmlns:wpi="http://schemas.microsoft.com/office/word/2010/wordprocessingInk" xmlns:wne="http://schemas.microsoft.com/office/word/2006/wordml" xmlns:wps="http://schemas.microsoft.com/office/word/2010/wordprocessingShape" mc:Ignorable="w14 w15 w16se wp14">
+<w:hdr xmlns:wpc="http://schemas.microsoft.com/office/word/2010/wordprocessingCanvas" xmlns:cx="http://schemas.microsoft.com/office/drawing/2014/chartex" xmlns:cx1="http://schemas.microsoft.com/office/drawing/2015/9/8/chartex" xmlns:cx2="http://schemas.microsoft.com/office/drawing/2015/10/21/chartex" xmlns:cx3="http://schemas.microsoft.com/office/drawing/2016/5/9/chartex" xmlns:cx4="http://schemas.microsoft.com/office/drawing/2016/5/10/chartex" xmlns:cx5="http://schemas.microsoft.com/office/drawing/2016/5/11/chartex" xmlns:cx6="http://schemas.microsoft.com/office/drawing/2016/5/12/chartex" xmlns:cx7="http://schemas.microsoft.com/office/drawing/2016/5/13/chartex" xmlns:cx8="http://schemas.microsoft.com/office/drawing/2016/5/14/chartex" xmlns:mc="http://schemas.openxmlformats.org/markup-compatibility/2006" xmlns:aink="http://schemas.microsoft.com/office/drawing/2016/ink" xmlns:am3d="http://schemas.microsoft.com/office/drawing/2017/model3d" xmlns:o="urn:schemas-microsoft-com:office:office" xmlns:r="http://schemas.openxmlformats.org/officeDocument/2006/relationships" xmlns:m="http://schemas.openxmlformats.org/officeDocument/2006/math" xmlns:v="urn:schemas-microsoft-com:vml" xmlns:wp14="http://schemas.microsoft.com/office/word/2010/wordprocessingDrawing" xmlns:wp="http://schemas.openxmlformats.org/drawingml/2006/wordprocessingDrawing" xmlns:w10="urn:schemas-microsoft-com:office:word" xmlns:w="http://schemas.openxmlformats.org/wordprocessingml/2006/main" xmlns:w14="http://schemas.microsoft.com/office/word/2010/wordml" xmlns:w15="http://schemas.microsoft.com/office/word/2012/wordml" xmlns:w16cid="http://schemas.microsoft.com/office/word/2016/wordml/cid" xmlns:w16se="http://schemas.microsoft.com/office/word/2015/wordml/symex" xmlns:wpg="http://schemas.microsoft.com/office/word/2010/wordprocessingGroup" xmlns:wpi="http://schemas.microsoft.com/office/word/2010/wordprocessingInk" xmlns:wne="http://schemas.microsoft.com/office/word/2006/wordml" xmlns:wps="http://schemas.microsoft.com/office/word/2010/wordprocessingShape" mc:Ignorable="w14 w15 w16se w16cid wp14">
   <w:p>
     <w:pPr>
       <w:pStyle w:val="Header"/>
@@ -7560,6 +7975,13 @@
               <w:iCs/>
             </w:rPr>
           </w:pPr>
+          <w:r>
+            <w:rPr>
+              <w:b/>
+              <w:iCs/>
+            </w:rPr>
+            <w:t>Robert Williams</w:t>
+          </w:r>
         </w:p>
       </w:tc>
       <w:tc>
@@ -7596,6 +8018,13 @@
               <w:b/>
             </w:rPr>
           </w:pPr>
+          <w:r>
+            <w:rPr>
+              <w:rFonts w:ascii="Tahoma" w:hAnsi="Tahoma"/>
+              <w:b/>
+            </w:rPr>
+            <w:t>8C1</w:t>
+          </w:r>
         </w:p>
       </w:tc>
     </w:tr>
@@ -7616,7 +8045,7 @@
 </file>
 
 <file path=word/styles.xml><?xml version="1.0" encoding="utf-8"?>
-<w:styles xmlns:mc="http://schemas.openxmlformats.org/markup-compatibility/2006" xmlns:r="http://schemas.openxmlformats.org/officeDocument/2006/relationships" xmlns:w="http://schemas.openxmlformats.org/wordprocessingml/2006/main" xmlns:w14="http://schemas.microsoft.com/office/word/2010/wordml" xmlns:w15="http://schemas.microsoft.com/office/word/2012/wordml" xmlns:w16se="http://schemas.microsoft.com/office/word/2015/wordml/symex" mc:Ignorable="w14 w15 w16se">
+<w:styles xmlns:mc="http://schemas.openxmlformats.org/markup-compatibility/2006" xmlns:r="http://schemas.openxmlformats.org/officeDocument/2006/relationships" xmlns:w="http://schemas.openxmlformats.org/wordprocessingml/2006/main" xmlns:w14="http://schemas.microsoft.com/office/word/2010/wordml" xmlns:w15="http://schemas.microsoft.com/office/word/2012/wordml" xmlns:w16cid="http://schemas.microsoft.com/office/word/2016/wordml/cid" xmlns:w16se="http://schemas.microsoft.com/office/word/2015/wordml/symex" mc:Ignorable="w14 w15 w16se w16cid">
   <w:docDefaults>
     <w:rPrDefault>
       <w:rPr>
@@ -7626,7 +8055,7 @@
     </w:rPrDefault>
     <w:pPrDefault/>
   </w:docDefaults>
-  <w:latentStyles w:defLockedState="0" w:defUIPriority="0" w:defSemiHidden="0" w:defUnhideWhenUsed="0" w:defQFormat="0" w:count="371">
+  <w:latentStyles w:defLockedState="0" w:defUIPriority="0" w:defSemiHidden="0" w:defUnhideWhenUsed="0" w:defQFormat="0" w:count="375">
     <w:lsdException w:name="Normal" w:qFormat="1"/>
     <w:lsdException w:name="heading 1" w:qFormat="1"/>
     <w:lsdException w:name="heading 2" w:qFormat="1"/>
@@ -7644,7 +8073,6 @@
     <w:lsdException w:name="Emphasis" w:qFormat="1"/>
     <w:lsdException w:name="HTML Preformatted" w:semiHidden="1" w:unhideWhenUsed="1"/>
     <w:lsdException w:name="HTML Variable" w:semiHidden="1" w:unhideWhenUsed="1"/>
-    <w:lsdException w:name="Normal Table" w:semiHidden="1" w:unhideWhenUsed="1"/>
     <w:lsdException w:name="No List" w:semiHidden="1" w:unhideWhenUsed="1"/>
     <w:lsdException w:name="Outline List 1" w:semiHidden="1" w:unhideWhenUsed="1"/>
     <w:lsdException w:name="Outline List 2" w:semiHidden="1" w:unhideWhenUsed="1"/>
@@ -7687,10 +8115,8 @@
     <w:lsdException w:name="Table Elegant" w:semiHidden="1" w:unhideWhenUsed="1"/>
     <w:lsdException w:name="Table Professional" w:semiHidden="1" w:unhideWhenUsed="1"/>
     <w:lsdException w:name="Table Subtle 1" w:semiHidden="1" w:unhideWhenUsed="1"/>
-    <w:lsdException w:name="Table Subtle 2" w:semiHidden="1" w:unhideWhenUsed="1"/>
     <w:lsdException w:name="Table Web 1" w:semiHidden="1" w:unhideWhenUsed="1"/>
     <w:lsdException w:name="Table Web 2" w:semiHidden="1" w:unhideWhenUsed="1"/>
-    <w:lsdException w:name="Table Web 3" w:semiHidden="1" w:unhideWhenUsed="1"/>
     <w:lsdException w:name="Balloon Text" w:semiHidden="1" w:unhideWhenUsed="1"/>
     <w:lsdException w:name="Table Theme" w:semiHidden="1" w:unhideWhenUsed="1"/>
     <w:lsdException w:name="Placeholder Text" w:semiHidden="1" w:uiPriority="99"/>
@@ -7908,6 +8334,10 @@
     <w:lsdException w:name="List Table 5 Dark Accent 6" w:uiPriority="50"/>
     <w:lsdException w:name="List Table 6 Colorful Accent 6" w:uiPriority="51"/>
     <w:lsdException w:name="List Table 7 Colorful Accent 6" w:uiPriority="52"/>
+    <w:lsdException w:name="Mention" w:semiHidden="1" w:uiPriority="99" w:unhideWhenUsed="1"/>
+    <w:lsdException w:name="Smart Hyperlink" w:semiHidden="1" w:uiPriority="99" w:unhideWhenUsed="1"/>
+    <w:lsdException w:name="Hashtag" w:semiHidden="1" w:uiPriority="99" w:unhideWhenUsed="1"/>
+    <w:lsdException w:name="Unresolved Mention" w:semiHidden="1" w:uiPriority="99" w:unhideWhenUsed="1"/>
   </w:latentStyles>
   <w:style w:type="paragraph" w:default="1" w:styleId="Normal">
     <w:name w:val="Normal"/>
@@ -8549,7 +8979,7 @@
 </file>
 
 <file path=customXml/itemProps1.xml><?xml version="1.0" encoding="utf-8"?>
-<ds:datastoreItem xmlns:ds="http://schemas.openxmlformats.org/officeDocument/2006/customXml" ds:itemID="{806A8AF1-7C97-4A2B-8E58-2F17EB2E08D6}">
+<ds:datastoreItem xmlns:ds="http://schemas.openxmlformats.org/officeDocument/2006/customXml" ds:itemID="{E05803C4-0BD6-45FB-A841-C181D0BD48F1}">
   <ds:schemaRefs>
     <ds:schemaRef ds:uri="http://schemas.openxmlformats.org/officeDocument/2006/bibliography"/>
   </ds:schemaRefs>

</xml_diff>